<commit_message>
MODIFY branches/Kim/DebianLog.docx Add comments
</commit_message>
<xml_diff>
--- a/DebianLog.docx
+++ b/DebianLog.docx
@@ -1,6 +1,6 @@
 
 <file path=word/document.xml><?xml version="1.0" encoding="utf-8"?>
-<w:document xmlns:ve="http://schemas.openxmlformats.org/markup-compatibility/2006" xmlns:o="urn:schemas-microsoft-com:office:office" xmlns:r="http://schemas.openxmlformats.org/officeDocument/2006/relationships" xmlns:m="http://schemas.openxmlformats.org/officeDocument/2006/math" xmlns:v="urn:schemas-microsoft-com:vml" xmlns:wp="http://schemas.openxmlformats.org/drawingml/2006/wordprocessingDrawing" xmlns:w10="urn:schemas-microsoft-com:office:word" xmlns:w="http://schemas.openxmlformats.org/wordprocessingml/2006/main" xmlns:wne="http://schemas.microsoft.com/office/word/2006/wordml">
+<w:document xmlns:wpc="http://schemas.microsoft.com/office/word/2010/wordprocessingCanvas" xmlns:mc="http://schemas.openxmlformats.org/markup-compatibility/2006" xmlns:o="urn:schemas-microsoft-com:office:office" xmlns:r="http://schemas.openxmlformats.org/officeDocument/2006/relationships" xmlns:m="http://schemas.openxmlformats.org/officeDocument/2006/math" xmlns:v="urn:schemas-microsoft-com:vml" xmlns:wp14="http://schemas.microsoft.com/office/word/2010/wordprocessingDrawing" xmlns:wp="http://schemas.openxmlformats.org/drawingml/2006/wordprocessingDrawing" xmlns:w10="urn:schemas-microsoft-com:office:word" xmlns:w="http://schemas.openxmlformats.org/wordprocessingml/2006/main" xmlns:w14="http://schemas.microsoft.com/office/word/2010/wordml" xmlns:wpg="http://schemas.microsoft.com/office/word/2010/wordprocessingGroup" xmlns:wpi="http://schemas.microsoft.com/office/word/2010/wordprocessingInk" xmlns:wne="http://schemas.microsoft.com/office/word/2006/wordml" xmlns:wps="http://schemas.microsoft.com/office/word/2010/wordprocessingShape" mc:Ignorable="w14 wp14">
   <w:body>
     <w:p>
       <w:pPr>
@@ -153,6 +153,7 @@
         </w:rPr>
         <w:br/>
       </w:r>
+      <w:commentRangeStart w:id="0"/>
       <w:r>
         <w:rPr>
           <w:rFonts w:ascii="Arial" w:hAnsi="Arial" w:cs="Arial"/>
@@ -168,6 +169,13 @@
           <w:color w:val="000000"/>
         </w:rPr>
         <w:t>- messages from the memory-resident scheduler</w:t>
+      </w:r>
+      <w:commentRangeEnd w:id="0"/>
+      <w:r>
+        <w:rPr>
+          <w:rStyle w:val="CommentReference"/>
+        </w:rPr>
+        <w:commentReference w:id="0"/>
       </w:r>
       <w:r>
         <w:rPr>
@@ -310,6 +318,13 @@
     </w:p>
     <w:p>
       <w:pPr>
+        <w:tabs>
+          <w:tab w:val="left" w:pos="720"/>
+          <w:tab w:val="left" w:pos="1440"/>
+          <w:tab w:val="left" w:pos="2160"/>
+          <w:tab w:val="left" w:pos="2880"/>
+          <w:tab w:val="left" w:pos="3719"/>
+        </w:tabs>
         <w:rPr>
           <w:rFonts w:asciiTheme="majorHAnsi" w:hAnsiTheme="majorHAnsi" w:cstheme="majorHAnsi"/>
           <w:lang w:val="en-US"/>
@@ -321,6 +336,13 @@
           <w:lang w:val="en-US"/>
         </w:rPr>
         <w:tab/>
+      </w:r>
+      <w:commentRangeStart w:id="2"/>
+      <w:r>
+        <w:rPr>
+          <w:rFonts w:asciiTheme="majorHAnsi" w:hAnsiTheme="majorHAnsi" w:cstheme="majorHAnsi"/>
+          <w:lang w:val="en-US"/>
+        </w:rPr>
         <w:t>severity: mức độ nguy hiể</w:t>
       </w:r>
       <w:r>
@@ -329,6 +351,20 @@
           <w:lang w:val="en-US"/>
         </w:rPr>
         <w:t>m:</w:t>
+      </w:r>
+      <w:r>
+        <w:rPr>
+          <w:rFonts w:asciiTheme="majorHAnsi" w:hAnsiTheme="majorHAnsi" w:cstheme="majorHAnsi"/>
+          <w:lang w:val="en-US"/>
+        </w:rPr>
+        <w:tab/>
+      </w:r>
+      <w:commentRangeEnd w:id="2"/>
+      <w:r>
+        <w:rPr>
+          <w:rStyle w:val="CommentReference"/>
+        </w:rPr>
+        <w:commentReference w:id="2"/>
       </w:r>
     </w:p>
     <w:p>
@@ -452,8 +488,60 @@
 </w:document>
 </file>
 
+<file path=word/comments.xml><?xml version="1.0" encoding="utf-8"?>
+<w:comments xmlns:wpc="http://schemas.microsoft.com/office/word/2010/wordprocessingCanvas" xmlns:mc="http://schemas.openxmlformats.org/markup-compatibility/2006" xmlns:o="urn:schemas-microsoft-com:office:office" xmlns:r="http://schemas.openxmlformats.org/officeDocument/2006/relationships" xmlns:m="http://schemas.openxmlformats.org/officeDocument/2006/math" xmlns:v="urn:schemas-microsoft-com:vml" xmlns:wp14="http://schemas.microsoft.com/office/word/2010/wordprocessingDrawing" xmlns:wp="http://schemas.openxmlformats.org/drawingml/2006/wordprocessingDrawing" xmlns:w10="urn:schemas-microsoft-com:office:word" xmlns:w="http://schemas.openxmlformats.org/wordprocessingml/2006/main" xmlns:w14="http://schemas.microsoft.com/office/word/2010/wordml" xmlns:wpg="http://schemas.microsoft.com/office/word/2010/wordprocessingGroup" xmlns:wpi="http://schemas.microsoft.com/office/word/2010/wordprocessingInk" xmlns:wne="http://schemas.microsoft.com/office/word/2006/wordml" xmlns:wps="http://schemas.microsoft.com/office/word/2010/wordprocessingShape" mc:Ignorable="w14 wp14">
+  <w:comment w:id="0" w:author="Vic4ever" w:date="2010-12-19T15:31:00Z" w:initials="V">
+    <w:p>
+      <w:pPr>
+        <w:pStyle w:val="CommentText"/>
+        <w:rPr>
+          <w:lang w:val="en-US"/>
+        </w:rPr>
+      </w:pPr>
+      <w:r>
+        <w:rPr>
+          <w:rStyle w:val="CommentReference"/>
+        </w:rPr>
+        <w:annotationRef/>
+      </w:r>
+      <w:r>
+        <w:rPr>
+          <w:lang w:val="en-US"/>
+        </w:rPr>
+        <w:t>Đây là cái gì ?</w:t>
+      </w:r>
+      <w:bookmarkStart w:id="1" w:name="_GoBack"/>
+      <w:bookmarkEnd w:id="1"/>
+    </w:p>
+  </w:comment>
+  <w:comment w:id="2" w:author="Vic4ever" w:date="2010-12-19T15:30:00Z" w:initials="V">
+    <w:p>
+      <w:pPr>
+        <w:pStyle w:val="CommentText"/>
+        <w:rPr>
+          <w:lang w:val="en-US"/>
+        </w:rPr>
+      </w:pPr>
+      <w:r>
+        <w:rPr>
+          <w:rStyle w:val="CommentReference"/>
+        </w:rPr>
+        <w:annotationRef/>
+      </w:r>
+      <w:r>
+        <w:rPr>
+          <w:rStyle w:val="CommentReference"/>
+          <w:lang w:val="en-US"/>
+        </w:rPr>
+        <w:t>Mức độ nguy hiểm là do mình xây dựng ?</w:t>
+      </w:r>
+    </w:p>
+  </w:comment>
+</w:comments>
+</file>
+
 <file path=word/styles.xml><?xml version="1.0" encoding="utf-8"?>
-<w:styles xmlns:r="http://schemas.openxmlformats.org/officeDocument/2006/relationships" xmlns:w="http://schemas.openxmlformats.org/wordprocessingml/2006/main">
+<w:styles xmlns:mc="http://schemas.openxmlformats.org/markup-compatibility/2006" xmlns:r="http://schemas.openxmlformats.org/officeDocument/2006/relationships" xmlns:w="http://schemas.openxmlformats.org/wordprocessingml/2006/main" xmlns:w14="http://schemas.microsoft.com/office/word/2010/wordml" mc:Ignorable="w14">
   <w:docDefaults>
     <w:rPrDefault>
       <w:rPr>
@@ -624,7 +712,294 @@
     <w:uiPriority w:val="99"/>
     <w:semiHidden/>
     <w:unhideWhenUsed/>
+    <w:tblPr>
+      <w:tblInd w:w="0" w:type="dxa"/>
+      <w:tblCellMar>
+        <w:top w:w="0" w:type="dxa"/>
+        <w:left w:w="108" w:type="dxa"/>
+        <w:bottom w:w="0" w:type="dxa"/>
+        <w:right w:w="108" w:type="dxa"/>
+      </w:tblCellMar>
+    </w:tblPr>
+  </w:style>
+  <w:style w:type="numbering" w:default="1" w:styleId="NoList">
+    <w:name w:val="No List"/>
+    <w:uiPriority w:val="99"/>
+    <w:semiHidden/>
+    <w:unhideWhenUsed/>
+  </w:style>
+  <w:style w:type="character" w:styleId="CommentReference">
+    <w:name w:val="annotation reference"/>
+    <w:basedOn w:val="DefaultParagraphFont"/>
+    <w:uiPriority w:val="99"/>
+    <w:semiHidden/>
+    <w:unhideWhenUsed/>
+    <w:rsid w:val="005B49EC"/>
+    <w:rPr>
+      <w:sz w:val="16"/>
+      <w:szCs w:val="16"/>
+    </w:rPr>
+  </w:style>
+  <w:style w:type="paragraph" w:styleId="CommentText">
+    <w:name w:val="annotation text"/>
+    <w:basedOn w:val="Normal"/>
+    <w:link w:val="CommentTextChar"/>
+    <w:uiPriority w:val="99"/>
+    <w:semiHidden/>
+    <w:unhideWhenUsed/>
+    <w:rsid w:val="005B49EC"/>
+    <w:pPr>
+      <w:spacing w:line="240" w:lineRule="auto"/>
+    </w:pPr>
+    <w:rPr>
+      <w:sz w:val="20"/>
+      <w:szCs w:val="20"/>
+    </w:rPr>
+  </w:style>
+  <w:style w:type="character" w:customStyle="1" w:styleId="CommentTextChar">
+    <w:name w:val="Comment Text Char"/>
+    <w:basedOn w:val="DefaultParagraphFont"/>
+    <w:link w:val="CommentText"/>
+    <w:uiPriority w:val="99"/>
+    <w:semiHidden/>
+    <w:rsid w:val="005B49EC"/>
+    <w:rPr>
+      <w:sz w:val="20"/>
+      <w:szCs w:val="20"/>
+    </w:rPr>
+  </w:style>
+  <w:style w:type="paragraph" w:styleId="CommentSubject">
+    <w:name w:val="annotation subject"/>
+    <w:basedOn w:val="CommentText"/>
+    <w:next w:val="CommentText"/>
+    <w:link w:val="CommentSubjectChar"/>
+    <w:uiPriority w:val="99"/>
+    <w:semiHidden/>
+    <w:unhideWhenUsed/>
+    <w:rsid w:val="005B49EC"/>
+    <w:rPr>
+      <w:b/>
+      <w:bCs/>
+    </w:rPr>
+  </w:style>
+  <w:style w:type="character" w:customStyle="1" w:styleId="CommentSubjectChar">
+    <w:name w:val="Comment Subject Char"/>
+    <w:basedOn w:val="CommentTextChar"/>
+    <w:link w:val="CommentSubject"/>
+    <w:uiPriority w:val="99"/>
+    <w:semiHidden/>
+    <w:rsid w:val="005B49EC"/>
+    <w:rPr>
+      <w:b/>
+      <w:bCs/>
+      <w:sz w:val="20"/>
+      <w:szCs w:val="20"/>
+    </w:rPr>
+  </w:style>
+  <w:style w:type="paragraph" w:styleId="BalloonText">
+    <w:name w:val="Balloon Text"/>
+    <w:basedOn w:val="Normal"/>
+    <w:link w:val="BalloonTextChar"/>
+    <w:uiPriority w:val="99"/>
+    <w:semiHidden/>
+    <w:unhideWhenUsed/>
+    <w:rsid w:val="005B49EC"/>
+    <w:pPr>
+      <w:spacing w:after="0" w:line="240" w:lineRule="auto"/>
+    </w:pPr>
+    <w:rPr>
+      <w:rFonts w:ascii="Tahoma" w:hAnsi="Tahoma" w:cs="Tahoma"/>
+      <w:sz w:val="16"/>
+      <w:szCs w:val="16"/>
+    </w:rPr>
+  </w:style>
+  <w:style w:type="character" w:customStyle="1" w:styleId="BalloonTextChar">
+    <w:name w:val="Balloon Text Char"/>
+    <w:basedOn w:val="DefaultParagraphFont"/>
+    <w:link w:val="BalloonText"/>
+    <w:uiPriority w:val="99"/>
+    <w:semiHidden/>
+    <w:rsid w:val="005B49EC"/>
+    <w:rPr>
+      <w:rFonts w:ascii="Tahoma" w:hAnsi="Tahoma" w:cs="Tahoma"/>
+      <w:sz w:val="16"/>
+      <w:szCs w:val="16"/>
+    </w:rPr>
+  </w:style>
+</w:styles>
+</file>
+
+<file path=word/stylesWithEffects.xml><?xml version="1.0" encoding="utf-8"?>
+<w:styles xmlns:wpc="http://schemas.microsoft.com/office/word/2010/wordprocessingCanvas" xmlns:mc="http://schemas.openxmlformats.org/markup-compatibility/2006" xmlns:o="urn:schemas-microsoft-com:office:office" xmlns:r="http://schemas.openxmlformats.org/officeDocument/2006/relationships" xmlns:m="http://schemas.openxmlformats.org/officeDocument/2006/math" xmlns:v="urn:schemas-microsoft-com:vml" xmlns:wp14="http://schemas.microsoft.com/office/word/2010/wordprocessingDrawing" xmlns:wp="http://schemas.openxmlformats.org/drawingml/2006/wordprocessingDrawing" xmlns:w10="urn:schemas-microsoft-com:office:word" xmlns:w="http://schemas.openxmlformats.org/wordprocessingml/2006/main" xmlns:w14="http://schemas.microsoft.com/office/word/2010/wordml" xmlns:wpg="http://schemas.microsoft.com/office/word/2010/wordprocessingGroup" xmlns:wpi="http://schemas.microsoft.com/office/word/2010/wordprocessingInk" xmlns:wne="http://schemas.microsoft.com/office/word/2006/wordml" xmlns:wps="http://schemas.microsoft.com/office/word/2010/wordprocessingShape" mc:Ignorable="w14 wp14">
+  <w:docDefaults>
+    <w:rPrDefault>
+      <w:rPr>
+        <w:rFonts w:asciiTheme="minorHAnsi" w:eastAsiaTheme="minorEastAsia" w:hAnsiTheme="minorHAnsi" w:cstheme="minorBidi"/>
+        <w:sz w:val="22"/>
+        <w:szCs w:val="22"/>
+        <w:lang w:val="en-US" w:eastAsia="en-US" w:bidi="ar-SA"/>
+      </w:rPr>
+    </w:rPrDefault>
+    <w:pPrDefault>
+      <w:pPr>
+        <w:spacing w:after="200" w:line="276" w:lineRule="auto"/>
+      </w:pPr>
+    </w:pPrDefault>
+  </w:docDefaults>
+  <w:latentStyles w:defLockedState="0" w:defUIPriority="99" w:defSemiHidden="1" w:defUnhideWhenUsed="1" w:defQFormat="0" w:count="267">
+    <w:lsdException w:name="Normal" w:semiHidden="0" w:uiPriority="0" w:unhideWhenUsed="0" w:qFormat="1"/>
+    <w:lsdException w:name="heading 1" w:semiHidden="0" w:uiPriority="9" w:unhideWhenUsed="0" w:qFormat="1"/>
+    <w:lsdException w:name="heading 2" w:uiPriority="9" w:qFormat="1"/>
+    <w:lsdException w:name="heading 3" w:uiPriority="9" w:qFormat="1"/>
+    <w:lsdException w:name="heading 4" w:uiPriority="9" w:qFormat="1"/>
+    <w:lsdException w:name="heading 5" w:uiPriority="9" w:qFormat="1"/>
+    <w:lsdException w:name="heading 6" w:uiPriority="9" w:qFormat="1"/>
+    <w:lsdException w:name="heading 7" w:uiPriority="9" w:qFormat="1"/>
+    <w:lsdException w:name="heading 8" w:uiPriority="9" w:qFormat="1"/>
+    <w:lsdException w:name="heading 9" w:uiPriority="9" w:qFormat="1"/>
+    <w:lsdException w:name="toc 1" w:uiPriority="39"/>
+    <w:lsdException w:name="toc 2" w:uiPriority="39"/>
+    <w:lsdException w:name="toc 3" w:uiPriority="39"/>
+    <w:lsdException w:name="toc 4" w:uiPriority="39"/>
+    <w:lsdException w:name="toc 5" w:uiPriority="39"/>
+    <w:lsdException w:name="toc 6" w:uiPriority="39"/>
+    <w:lsdException w:name="toc 7" w:uiPriority="39"/>
+    <w:lsdException w:name="toc 8" w:uiPriority="39"/>
+    <w:lsdException w:name="toc 9" w:uiPriority="39"/>
+    <w:lsdException w:name="caption" w:uiPriority="35" w:qFormat="1"/>
+    <w:lsdException w:name="Title" w:semiHidden="0" w:uiPriority="10" w:unhideWhenUsed="0" w:qFormat="1"/>
+    <w:lsdException w:name="Default Paragraph Font" w:uiPriority="1"/>
+    <w:lsdException w:name="Subtitle" w:semiHidden="0" w:uiPriority="11" w:unhideWhenUsed="0" w:qFormat="1"/>
+    <w:lsdException w:name="Strong" w:semiHidden="0" w:uiPriority="22" w:unhideWhenUsed="0" w:qFormat="1"/>
+    <w:lsdException w:name="Emphasis" w:semiHidden="0" w:uiPriority="20" w:unhideWhenUsed="0" w:qFormat="1"/>
+    <w:lsdException w:name="Table Grid" w:semiHidden="0" w:uiPriority="59" w:unhideWhenUsed="0"/>
+    <w:lsdException w:name="Placeholder Text" w:unhideWhenUsed="0"/>
+    <w:lsdException w:name="No Spacing" w:semiHidden="0" w:uiPriority="1" w:unhideWhenUsed="0" w:qFormat="1"/>
+    <w:lsdException w:name="Light Shading" w:semiHidden="0" w:uiPriority="60" w:unhideWhenUsed="0"/>
+    <w:lsdException w:name="Light List" w:semiHidden="0" w:uiPriority="61" w:unhideWhenUsed="0"/>
+    <w:lsdException w:name="Light Grid" w:semiHidden="0" w:uiPriority="62" w:unhideWhenUsed="0"/>
+    <w:lsdException w:name="Medium Shading 1" w:semiHidden="0" w:uiPriority="63" w:unhideWhenUsed="0"/>
+    <w:lsdException w:name="Medium Shading 2" w:semiHidden="0" w:uiPriority="64" w:unhideWhenUsed="0"/>
+    <w:lsdException w:name="Medium List 1" w:semiHidden="0" w:uiPriority="65" w:unhideWhenUsed="0"/>
+    <w:lsdException w:name="Medium List 2" w:semiHidden="0" w:uiPriority="66" w:unhideWhenUsed="0"/>
+    <w:lsdException w:name="Medium Grid 1" w:semiHidden="0" w:uiPriority="67" w:unhideWhenUsed="0"/>
+    <w:lsdException w:name="Medium Grid 2" w:semiHidden="0" w:uiPriority="68" w:unhideWhenUsed="0"/>
+    <w:lsdException w:name="Medium Grid 3" w:semiHidden="0" w:uiPriority="69" w:unhideWhenUsed="0"/>
+    <w:lsdException w:name="Dark List" w:semiHidden="0" w:uiPriority="70" w:unhideWhenUsed="0"/>
+    <w:lsdException w:name="Colorful Shading" w:semiHidden="0" w:uiPriority="71" w:unhideWhenUsed="0"/>
+    <w:lsdException w:name="Colorful List" w:semiHidden="0" w:uiPriority="72" w:unhideWhenUsed="0"/>
+    <w:lsdException w:name="Colorful Grid" w:semiHidden="0" w:uiPriority="73" w:unhideWhenUsed="0"/>
+    <w:lsdException w:name="Light Shading Accent 1" w:semiHidden="0" w:uiPriority="60" w:unhideWhenUsed="0"/>
+    <w:lsdException w:name="Light List Accent 1" w:semiHidden="0" w:uiPriority="61" w:unhideWhenUsed="0"/>
+    <w:lsdException w:name="Light Grid Accent 1" w:semiHidden="0" w:uiPriority="62" w:unhideWhenUsed="0"/>
+    <w:lsdException w:name="Medium Shading 1 Accent 1" w:semiHidden="0" w:uiPriority="63" w:unhideWhenUsed="0"/>
+    <w:lsdException w:name="Medium Shading 2 Accent 1" w:semiHidden="0" w:uiPriority="64" w:unhideWhenUsed="0"/>
+    <w:lsdException w:name="Medium List 1 Accent 1" w:semiHidden="0" w:uiPriority="65" w:unhideWhenUsed="0"/>
+    <w:lsdException w:name="Revision" w:unhideWhenUsed="0"/>
+    <w:lsdException w:name="List Paragraph" w:semiHidden="0" w:uiPriority="34" w:unhideWhenUsed="0" w:qFormat="1"/>
+    <w:lsdException w:name="Quote" w:semiHidden="0" w:uiPriority="29" w:unhideWhenUsed="0" w:qFormat="1"/>
+    <w:lsdException w:name="Intense Quote" w:semiHidden="0" w:uiPriority="30" w:unhideWhenUsed="0" w:qFormat="1"/>
+    <w:lsdException w:name="Medium List 2 Accent 1" w:semiHidden="0" w:uiPriority="66" w:unhideWhenUsed="0"/>
+    <w:lsdException w:name="Medium Grid 1 Accent 1" w:semiHidden="0" w:uiPriority="67" w:unhideWhenUsed="0"/>
+    <w:lsdException w:name="Medium Grid 2 Accent 1" w:semiHidden="0" w:uiPriority="68" w:unhideWhenUsed="0"/>
+    <w:lsdException w:name="Medium Grid 3 Accent 1" w:semiHidden="0" w:uiPriority="69" w:unhideWhenUsed="0"/>
+    <w:lsdException w:name="Dark List Accent 1" w:semiHidden="0" w:uiPriority="70" w:unhideWhenUsed="0"/>
+    <w:lsdException w:name="Colorful Shading Accent 1" w:semiHidden="0" w:uiPriority="71" w:unhideWhenUsed="0"/>
+    <w:lsdException w:name="Colorful List Accent 1" w:semiHidden="0" w:uiPriority="72" w:unhideWhenUsed="0"/>
+    <w:lsdException w:name="Colorful Grid Accent 1" w:semiHidden="0" w:uiPriority="73" w:unhideWhenUsed="0"/>
+    <w:lsdException w:name="Light Shading Accent 2" w:semiHidden="0" w:uiPriority="60" w:unhideWhenUsed="0"/>
+    <w:lsdException w:name="Light List Accent 2" w:semiHidden="0" w:uiPriority="61" w:unhideWhenUsed="0"/>
+    <w:lsdException w:name="Light Grid Accent 2" w:semiHidden="0" w:uiPriority="62" w:unhideWhenUsed="0"/>
+    <w:lsdException w:name="Medium Shading 1 Accent 2" w:semiHidden="0" w:uiPriority="63" w:unhideWhenUsed="0"/>
+    <w:lsdException w:name="Medium Shading 2 Accent 2" w:semiHidden="0" w:uiPriority="64" w:unhideWhenUsed="0"/>
+    <w:lsdException w:name="Medium List 1 Accent 2" w:semiHidden="0" w:uiPriority="65" w:unhideWhenUsed="0"/>
+    <w:lsdException w:name="Medium List 2 Accent 2" w:semiHidden="0" w:uiPriority="66" w:unhideWhenUsed="0"/>
+    <w:lsdException w:name="Medium Grid 1 Accent 2" w:semiHidden="0" w:uiPriority="67" w:unhideWhenUsed="0"/>
+    <w:lsdException w:name="Medium Grid 2 Accent 2" w:semiHidden="0" w:uiPriority="68" w:unhideWhenUsed="0"/>
+    <w:lsdException w:name="Medium Grid 3 Accent 2" w:semiHidden="0" w:uiPriority="69" w:unhideWhenUsed="0"/>
+    <w:lsdException w:name="Dark List Accent 2" w:semiHidden="0" w:uiPriority="70" w:unhideWhenUsed="0"/>
+    <w:lsdException w:name="Colorful Shading Accent 2" w:semiHidden="0" w:uiPriority="71" w:unhideWhenUsed="0"/>
+    <w:lsdException w:name="Colorful List Accent 2" w:semiHidden="0" w:uiPriority="72" w:unhideWhenUsed="0"/>
+    <w:lsdException w:name="Colorful Grid Accent 2" w:semiHidden="0" w:uiPriority="73" w:unhideWhenUsed="0"/>
+    <w:lsdException w:name="Light Shading Accent 3" w:semiHidden="0" w:uiPriority="60" w:unhideWhenUsed="0"/>
+    <w:lsdException w:name="Light List Accent 3" w:semiHidden="0" w:uiPriority="61" w:unhideWhenUsed="0"/>
+    <w:lsdException w:name="Light Grid Accent 3" w:semiHidden="0" w:uiPriority="62" w:unhideWhenUsed="0"/>
+    <w:lsdException w:name="Medium Shading 1 Accent 3" w:semiHidden="0" w:uiPriority="63" w:unhideWhenUsed="0"/>
+    <w:lsdException w:name="Medium Shading 2 Accent 3" w:semiHidden="0" w:uiPriority="64" w:unhideWhenUsed="0"/>
+    <w:lsdException w:name="Medium List 1 Accent 3" w:semiHidden="0" w:uiPriority="65" w:unhideWhenUsed="0"/>
+    <w:lsdException w:name="Medium List 2 Accent 3" w:semiHidden="0" w:uiPriority="66" w:unhideWhenUsed="0"/>
+    <w:lsdException w:name="Medium Grid 1 Accent 3" w:semiHidden="0" w:uiPriority="67" w:unhideWhenUsed="0"/>
+    <w:lsdException w:name="Medium Grid 2 Accent 3" w:semiHidden="0" w:uiPriority="68" w:unhideWhenUsed="0"/>
+    <w:lsdException w:name="Medium Grid 3 Accent 3" w:semiHidden="0" w:uiPriority="69" w:unhideWhenUsed="0"/>
+    <w:lsdException w:name="Dark List Accent 3" w:semiHidden="0" w:uiPriority="70" w:unhideWhenUsed="0"/>
+    <w:lsdException w:name="Colorful Shading Accent 3" w:semiHidden="0" w:uiPriority="71" w:unhideWhenUsed="0"/>
+    <w:lsdException w:name="Colorful List Accent 3" w:semiHidden="0" w:uiPriority="72" w:unhideWhenUsed="0"/>
+    <w:lsdException w:name="Colorful Grid Accent 3" w:semiHidden="0" w:uiPriority="73" w:unhideWhenUsed="0"/>
+    <w:lsdException w:name="Light Shading Accent 4" w:semiHidden="0" w:uiPriority="60" w:unhideWhenUsed="0"/>
+    <w:lsdException w:name="Light List Accent 4" w:semiHidden="0" w:uiPriority="61" w:unhideWhenUsed="0"/>
+    <w:lsdException w:name="Light Grid Accent 4" w:semiHidden="0" w:uiPriority="62" w:unhideWhenUsed="0"/>
+    <w:lsdException w:name="Medium Shading 1 Accent 4" w:semiHidden="0" w:uiPriority="63" w:unhideWhenUsed="0"/>
+    <w:lsdException w:name="Medium Shading 2 Accent 4" w:semiHidden="0" w:uiPriority="64" w:unhideWhenUsed="0"/>
+    <w:lsdException w:name="Medium List 1 Accent 4" w:semiHidden="0" w:uiPriority="65" w:unhideWhenUsed="0"/>
+    <w:lsdException w:name="Medium List 2 Accent 4" w:semiHidden="0" w:uiPriority="66" w:unhideWhenUsed="0"/>
+    <w:lsdException w:name="Medium Grid 1 Accent 4" w:semiHidden="0" w:uiPriority="67" w:unhideWhenUsed="0"/>
+    <w:lsdException w:name="Medium Grid 2 Accent 4" w:semiHidden="0" w:uiPriority="68" w:unhideWhenUsed="0"/>
+    <w:lsdException w:name="Medium Grid 3 Accent 4" w:semiHidden="0" w:uiPriority="69" w:unhideWhenUsed="0"/>
+    <w:lsdException w:name="Dark List Accent 4" w:semiHidden="0" w:uiPriority="70" w:unhideWhenUsed="0"/>
+    <w:lsdException w:name="Colorful Shading Accent 4" w:semiHidden="0" w:uiPriority="71" w:unhideWhenUsed="0"/>
+    <w:lsdException w:name="Colorful List Accent 4" w:semiHidden="0" w:uiPriority="72" w:unhideWhenUsed="0"/>
+    <w:lsdException w:name="Colorful Grid Accent 4" w:semiHidden="0" w:uiPriority="73" w:unhideWhenUsed="0"/>
+    <w:lsdException w:name="Light Shading Accent 5" w:semiHidden="0" w:uiPriority="60" w:unhideWhenUsed="0"/>
+    <w:lsdException w:name="Light List Accent 5" w:semiHidden="0" w:uiPriority="61" w:unhideWhenUsed="0"/>
+    <w:lsdException w:name="Light Grid Accent 5" w:semiHidden="0" w:uiPriority="62" w:unhideWhenUsed="0"/>
+    <w:lsdException w:name="Medium Shading 1 Accent 5" w:semiHidden="0" w:uiPriority="63" w:unhideWhenUsed="0"/>
+    <w:lsdException w:name="Medium Shading 2 Accent 5" w:semiHidden="0" w:uiPriority="64" w:unhideWhenUsed="0"/>
+    <w:lsdException w:name="Medium List 1 Accent 5" w:semiHidden="0" w:uiPriority="65" w:unhideWhenUsed="0"/>
+    <w:lsdException w:name="Medium List 2 Accent 5" w:semiHidden="0" w:uiPriority="66" w:unhideWhenUsed="0"/>
+    <w:lsdException w:name="Medium Grid 1 Accent 5" w:semiHidden="0" w:uiPriority="67" w:unhideWhenUsed="0"/>
+    <w:lsdException w:name="Medium Grid 2 Accent 5" w:semiHidden="0" w:uiPriority="68" w:unhideWhenUsed="0"/>
+    <w:lsdException w:name="Medium Grid 3 Accent 5" w:semiHidden="0" w:uiPriority="69" w:unhideWhenUsed="0"/>
+    <w:lsdException w:name="Dark List Accent 5" w:semiHidden="0" w:uiPriority="70" w:unhideWhenUsed="0"/>
+    <w:lsdException w:name="Colorful Shading Accent 5" w:semiHidden="0" w:uiPriority="71" w:unhideWhenUsed="0"/>
+    <w:lsdException w:name="Colorful List Accent 5" w:semiHidden="0" w:uiPriority="72" w:unhideWhenUsed="0"/>
+    <w:lsdException w:name="Colorful Grid Accent 5" w:semiHidden="0" w:uiPriority="73" w:unhideWhenUsed="0"/>
+    <w:lsdException w:name="Light Shading Accent 6" w:semiHidden="0" w:uiPriority="60" w:unhideWhenUsed="0"/>
+    <w:lsdException w:name="Light List Accent 6" w:semiHidden="0" w:uiPriority="61" w:unhideWhenUsed="0"/>
+    <w:lsdException w:name="Light Grid Accent 6" w:semiHidden="0" w:uiPriority="62" w:unhideWhenUsed="0"/>
+    <w:lsdException w:name="Medium Shading 1 Accent 6" w:semiHidden="0" w:uiPriority="63" w:unhideWhenUsed="0"/>
+    <w:lsdException w:name="Medium Shading 2 Accent 6" w:semiHidden="0" w:uiPriority="64" w:unhideWhenUsed="0"/>
+    <w:lsdException w:name="Medium List 1 Accent 6" w:semiHidden="0" w:uiPriority="65" w:unhideWhenUsed="0"/>
+    <w:lsdException w:name="Medium List 2 Accent 6" w:semiHidden="0" w:uiPriority="66" w:unhideWhenUsed="0"/>
+    <w:lsdException w:name="Medium Grid 1 Accent 6" w:semiHidden="0" w:uiPriority="67" w:unhideWhenUsed="0"/>
+    <w:lsdException w:name="Medium Grid 2 Accent 6" w:semiHidden="0" w:uiPriority="68" w:unhideWhenUsed="0"/>
+    <w:lsdException w:name="Medium Grid 3 Accent 6" w:semiHidden="0" w:uiPriority="69" w:unhideWhenUsed="0"/>
+    <w:lsdException w:name="Dark List Accent 6" w:semiHidden="0" w:uiPriority="70" w:unhideWhenUsed="0"/>
+    <w:lsdException w:name="Colorful Shading Accent 6" w:semiHidden="0" w:uiPriority="71" w:unhideWhenUsed="0"/>
+    <w:lsdException w:name="Colorful List Accent 6" w:semiHidden="0" w:uiPriority="72" w:unhideWhenUsed="0"/>
+    <w:lsdException w:name="Colorful Grid Accent 6" w:semiHidden="0" w:uiPriority="73" w:unhideWhenUsed="0"/>
+    <w:lsdException w:name="Subtle Emphasis" w:semiHidden="0" w:uiPriority="19" w:unhideWhenUsed="0" w:qFormat="1"/>
+    <w:lsdException w:name="Intense Emphasis" w:semiHidden="0" w:uiPriority="21" w:unhideWhenUsed="0" w:qFormat="1"/>
+    <w:lsdException w:name="Subtle Reference" w:semiHidden="0" w:uiPriority="31" w:unhideWhenUsed="0" w:qFormat="1"/>
+    <w:lsdException w:name="Intense Reference" w:semiHidden="0" w:uiPriority="32" w:unhideWhenUsed="0" w:qFormat="1"/>
+    <w:lsdException w:name="Book Title" w:semiHidden="0" w:uiPriority="33" w:unhideWhenUsed="0" w:qFormat="1"/>
+    <w:lsdException w:name="Bibliography" w:uiPriority="37"/>
+    <w:lsdException w:name="TOC Heading" w:uiPriority="39" w:qFormat="1"/>
+  </w:latentStyles>
+  <w:style w:type="paragraph" w:default="1" w:styleId="Normal">
+    <w:name w:val="Normal"/>
     <w:qFormat/>
+  </w:style>
+  <w:style w:type="character" w:default="1" w:styleId="DefaultParagraphFont">
+    <w:name w:val="Default Paragraph Font"/>
+    <w:uiPriority w:val="1"/>
+    <w:semiHidden/>
+    <w:unhideWhenUsed/>
+  </w:style>
+  <w:style w:type="table" w:default="1" w:styleId="TableNormal">
+    <w:name w:val="Normal Table"/>
+    <w:uiPriority w:val="99"/>
+    <w:semiHidden/>
+    <w:unhideWhenUsed/>
     <w:tblPr>
       <w:tblInd w:w="0" w:type="dxa"/>
       <w:tblCellMar>

</xml_diff>

<commit_message>
MODIFY \branches/Kim/DebianLog.docx answer questions
</commit_message>
<xml_diff>
--- a/DebianLog.docx
+++ b/DebianLog.docx
@@ -1,6 +1,6 @@
 
 <file path=word/document.xml><?xml version="1.0" encoding="utf-8"?>
-<w:document xmlns:wpc="http://schemas.microsoft.com/office/word/2010/wordprocessingCanvas" xmlns:mc="http://schemas.openxmlformats.org/markup-compatibility/2006" xmlns:o="urn:schemas-microsoft-com:office:office" xmlns:r="http://schemas.openxmlformats.org/officeDocument/2006/relationships" xmlns:m="http://schemas.openxmlformats.org/officeDocument/2006/math" xmlns:v="urn:schemas-microsoft-com:vml" xmlns:wp14="http://schemas.microsoft.com/office/word/2010/wordprocessingDrawing" xmlns:wp="http://schemas.openxmlformats.org/drawingml/2006/wordprocessingDrawing" xmlns:w10="urn:schemas-microsoft-com:office:word" xmlns:w="http://schemas.openxmlformats.org/wordprocessingml/2006/main" xmlns:w14="http://schemas.microsoft.com/office/word/2010/wordml" xmlns:wpg="http://schemas.microsoft.com/office/word/2010/wordprocessingGroup" xmlns:wpi="http://schemas.microsoft.com/office/word/2010/wordprocessingInk" xmlns:wne="http://schemas.microsoft.com/office/word/2006/wordml" xmlns:wps="http://schemas.microsoft.com/office/word/2010/wordprocessingShape" mc:Ignorable="w14 wp14">
+<w:document xmlns:ve="http://schemas.openxmlformats.org/markup-compatibility/2006" xmlns:o="urn:schemas-microsoft-com:office:office" xmlns:r="http://schemas.openxmlformats.org/officeDocument/2006/relationships" xmlns:m="http://schemas.openxmlformats.org/officeDocument/2006/math" xmlns:v="urn:schemas-microsoft-com:vml" xmlns:wp="http://schemas.openxmlformats.org/drawingml/2006/wordprocessingDrawing" xmlns:w10="urn:schemas-microsoft-com:office:word" xmlns:w="http://schemas.openxmlformats.org/wordprocessingml/2006/main" xmlns:wne="http://schemas.microsoft.com/office/word/2006/wordml">
   <w:body>
     <w:p>
       <w:pPr>
@@ -9,12 +9,103 @@
           <w:lang w:val="en-US"/>
         </w:rPr>
       </w:pPr>
-      <w:r>
-        <w:rPr>
-          <w:rFonts w:asciiTheme="majorHAnsi" w:hAnsiTheme="majorHAnsi" w:cstheme="majorHAnsi"/>
-          <w:lang w:val="en-US"/>
-        </w:rPr>
-        <w:t>Dựa theo phiên bản LinuxMint Debian.</w:t>
+      <w:proofErr w:type="spellStart"/>
+      <w:r>
+        <w:rPr>
+          <w:rFonts w:asciiTheme="majorHAnsi" w:hAnsiTheme="majorHAnsi" w:cstheme="majorHAnsi"/>
+          <w:lang w:val="en-US"/>
+        </w:rPr>
+        <w:t>Dựa</w:t>
+      </w:r>
+      <w:proofErr w:type="spellEnd"/>
+      <w:r>
+        <w:rPr>
+          <w:rFonts w:asciiTheme="majorHAnsi" w:hAnsiTheme="majorHAnsi" w:cstheme="majorHAnsi"/>
+          <w:lang w:val="en-US"/>
+        </w:rPr>
+        <w:t xml:space="preserve"> </w:t>
+      </w:r>
+      <w:proofErr w:type="spellStart"/>
+      <w:proofErr w:type="gramStart"/>
+      <w:r>
+        <w:rPr>
+          <w:rFonts w:asciiTheme="majorHAnsi" w:hAnsiTheme="majorHAnsi" w:cstheme="majorHAnsi"/>
+          <w:lang w:val="en-US"/>
+        </w:rPr>
+        <w:t>theo</w:t>
+      </w:r>
+      <w:proofErr w:type="spellEnd"/>
+      <w:proofErr w:type="gramEnd"/>
+      <w:r>
+        <w:rPr>
+          <w:rFonts w:asciiTheme="majorHAnsi" w:hAnsiTheme="majorHAnsi" w:cstheme="majorHAnsi"/>
+          <w:lang w:val="en-US"/>
+        </w:rPr>
+        <w:t xml:space="preserve"> </w:t>
+      </w:r>
+      <w:proofErr w:type="spellStart"/>
+      <w:r>
+        <w:rPr>
+          <w:rFonts w:asciiTheme="majorHAnsi" w:hAnsiTheme="majorHAnsi" w:cstheme="majorHAnsi"/>
+          <w:lang w:val="en-US"/>
+        </w:rPr>
+        <w:t>phiên</w:t>
+      </w:r>
+      <w:proofErr w:type="spellEnd"/>
+      <w:r>
+        <w:rPr>
+          <w:rFonts w:asciiTheme="majorHAnsi" w:hAnsiTheme="majorHAnsi" w:cstheme="majorHAnsi"/>
+          <w:lang w:val="en-US"/>
+        </w:rPr>
+        <w:t xml:space="preserve"> </w:t>
+      </w:r>
+      <w:proofErr w:type="spellStart"/>
+      <w:r>
+        <w:rPr>
+          <w:rFonts w:asciiTheme="majorHAnsi" w:hAnsiTheme="majorHAnsi" w:cstheme="majorHAnsi"/>
+          <w:lang w:val="en-US"/>
+        </w:rPr>
+        <w:t>bản</w:t>
+      </w:r>
+      <w:proofErr w:type="spellEnd"/>
+      <w:r>
+        <w:rPr>
+          <w:rFonts w:asciiTheme="majorHAnsi" w:hAnsiTheme="majorHAnsi" w:cstheme="majorHAnsi"/>
+          <w:lang w:val="en-US"/>
+        </w:rPr>
+        <w:t xml:space="preserve"> </w:t>
+      </w:r>
+      <w:proofErr w:type="spellStart"/>
+      <w:r>
+        <w:rPr>
+          <w:rFonts w:asciiTheme="majorHAnsi" w:hAnsiTheme="majorHAnsi" w:cstheme="majorHAnsi"/>
+          <w:lang w:val="en-US"/>
+        </w:rPr>
+        <w:t>LinuxMint</w:t>
+      </w:r>
+      <w:proofErr w:type="spellEnd"/>
+      <w:r>
+        <w:rPr>
+          <w:rFonts w:asciiTheme="majorHAnsi" w:hAnsiTheme="majorHAnsi" w:cstheme="majorHAnsi"/>
+          <w:lang w:val="en-US"/>
+        </w:rPr>
+        <w:t xml:space="preserve"> </w:t>
+      </w:r>
+      <w:proofErr w:type="spellStart"/>
+      <w:r>
+        <w:rPr>
+          <w:rFonts w:asciiTheme="majorHAnsi" w:hAnsiTheme="majorHAnsi" w:cstheme="majorHAnsi"/>
+          <w:lang w:val="en-US"/>
+        </w:rPr>
+        <w:t>Debian</w:t>
+      </w:r>
+      <w:proofErr w:type="spellEnd"/>
+      <w:r>
+        <w:rPr>
+          <w:rFonts w:asciiTheme="majorHAnsi" w:hAnsiTheme="majorHAnsi" w:cstheme="majorHAnsi"/>
+          <w:lang w:val="en-US"/>
+        </w:rPr>
+        <w:t>.</w:t>
       </w:r>
     </w:p>
     <w:p>
@@ -24,13 +115,79 @@
           <w:lang w:val="en-US"/>
         </w:rPr>
       </w:pPr>
-      <w:r>
-        <w:rPr>
-          <w:rFonts w:asciiTheme="majorHAnsi" w:hAnsiTheme="majorHAnsi" w:cstheme="majorHAnsi"/>
-          <w:lang w:val="en-US"/>
-        </w:rPr>
-        <w:t>Debian log file được config trong file /etc/rsyslog.conf</w:t>
-      </w:r>
+      <w:proofErr w:type="spellStart"/>
+      <w:r>
+        <w:rPr>
+          <w:rFonts w:asciiTheme="majorHAnsi" w:hAnsiTheme="majorHAnsi" w:cstheme="majorHAnsi"/>
+          <w:lang w:val="en-US"/>
+        </w:rPr>
+        <w:t>Debian</w:t>
+      </w:r>
+      <w:proofErr w:type="spellEnd"/>
+      <w:r>
+        <w:rPr>
+          <w:rFonts w:asciiTheme="majorHAnsi" w:hAnsiTheme="majorHAnsi" w:cstheme="majorHAnsi"/>
+          <w:lang w:val="en-US"/>
+        </w:rPr>
+        <w:t xml:space="preserve"> log file </w:t>
+      </w:r>
+      <w:proofErr w:type="spellStart"/>
+      <w:r>
+        <w:rPr>
+          <w:rFonts w:asciiTheme="majorHAnsi" w:hAnsiTheme="majorHAnsi" w:cstheme="majorHAnsi"/>
+          <w:lang w:val="en-US"/>
+        </w:rPr>
+        <w:t>được</w:t>
+      </w:r>
+      <w:proofErr w:type="spellEnd"/>
+      <w:r>
+        <w:rPr>
+          <w:rFonts w:asciiTheme="majorHAnsi" w:hAnsiTheme="majorHAnsi" w:cstheme="majorHAnsi"/>
+          <w:lang w:val="en-US"/>
+        </w:rPr>
+        <w:t xml:space="preserve"> </w:t>
+      </w:r>
+      <w:proofErr w:type="spellStart"/>
+      <w:r>
+        <w:rPr>
+          <w:rFonts w:asciiTheme="majorHAnsi" w:hAnsiTheme="majorHAnsi" w:cstheme="majorHAnsi"/>
+          <w:lang w:val="en-US"/>
+        </w:rPr>
+        <w:t>config</w:t>
+      </w:r>
+      <w:proofErr w:type="spellEnd"/>
+      <w:r>
+        <w:rPr>
+          <w:rFonts w:asciiTheme="majorHAnsi" w:hAnsiTheme="majorHAnsi" w:cstheme="majorHAnsi"/>
+          <w:lang w:val="en-US"/>
+        </w:rPr>
+        <w:t xml:space="preserve"> </w:t>
+      </w:r>
+      <w:proofErr w:type="spellStart"/>
+      <w:r>
+        <w:rPr>
+          <w:rFonts w:asciiTheme="majorHAnsi" w:hAnsiTheme="majorHAnsi" w:cstheme="majorHAnsi"/>
+          <w:lang w:val="en-US"/>
+        </w:rPr>
+        <w:t>trong</w:t>
+      </w:r>
+      <w:proofErr w:type="spellEnd"/>
+      <w:r>
+        <w:rPr>
+          <w:rFonts w:asciiTheme="majorHAnsi" w:hAnsiTheme="majorHAnsi" w:cstheme="majorHAnsi"/>
+          <w:lang w:val="en-US"/>
+        </w:rPr>
+        <w:t xml:space="preserve"> file /etc/</w:t>
+      </w:r>
+      <w:proofErr w:type="spellStart"/>
+      <w:r>
+        <w:rPr>
+          <w:rFonts w:asciiTheme="majorHAnsi" w:hAnsiTheme="majorHAnsi" w:cstheme="majorHAnsi"/>
+          <w:lang w:val="en-US"/>
+        </w:rPr>
+        <w:t>rsyslog.conf</w:t>
+      </w:r>
+      <w:proofErr w:type="spellEnd"/>
       <w:r>
         <w:rPr>
           <w:rFonts w:asciiTheme="majorHAnsi" w:hAnsiTheme="majorHAnsi" w:cstheme="majorHAnsi"/>
@@ -46,12 +203,85 @@
           <w:lang w:val="en-US"/>
         </w:rPr>
       </w:pPr>
-      <w:r>
-        <w:rPr>
-          <w:rFonts w:asciiTheme="majorHAnsi" w:hAnsiTheme="majorHAnsi" w:cstheme="majorHAnsi"/>
-          <w:lang w:val="en-US"/>
-        </w:rPr>
-        <w:t>Cấu trúc 1 hàng trong file rsyslog.conf:</w:t>
+      <w:proofErr w:type="spellStart"/>
+      <w:r>
+        <w:rPr>
+          <w:rFonts w:asciiTheme="majorHAnsi" w:hAnsiTheme="majorHAnsi" w:cstheme="majorHAnsi"/>
+          <w:lang w:val="en-US"/>
+        </w:rPr>
+        <w:t>Cấu</w:t>
+      </w:r>
+      <w:proofErr w:type="spellEnd"/>
+      <w:r>
+        <w:rPr>
+          <w:rFonts w:asciiTheme="majorHAnsi" w:hAnsiTheme="majorHAnsi" w:cstheme="majorHAnsi"/>
+          <w:lang w:val="en-US"/>
+        </w:rPr>
+        <w:t xml:space="preserve"> </w:t>
+      </w:r>
+      <w:proofErr w:type="spellStart"/>
+      <w:r>
+        <w:rPr>
+          <w:rFonts w:asciiTheme="majorHAnsi" w:hAnsiTheme="majorHAnsi" w:cstheme="majorHAnsi"/>
+          <w:lang w:val="en-US"/>
+        </w:rPr>
+        <w:t>trúc</w:t>
+      </w:r>
+      <w:proofErr w:type="spellEnd"/>
+      <w:r>
+        <w:rPr>
+          <w:rFonts w:asciiTheme="majorHAnsi" w:hAnsiTheme="majorHAnsi" w:cstheme="majorHAnsi"/>
+          <w:lang w:val="en-US"/>
+        </w:rPr>
+        <w:t xml:space="preserve"> 1 </w:t>
+      </w:r>
+      <w:proofErr w:type="spellStart"/>
+      <w:r>
+        <w:rPr>
+          <w:rFonts w:asciiTheme="majorHAnsi" w:hAnsiTheme="majorHAnsi" w:cstheme="majorHAnsi"/>
+          <w:lang w:val="en-US"/>
+        </w:rPr>
+        <w:t>hàng</w:t>
+      </w:r>
+      <w:proofErr w:type="spellEnd"/>
+      <w:r>
+        <w:rPr>
+          <w:rFonts w:asciiTheme="majorHAnsi" w:hAnsiTheme="majorHAnsi" w:cstheme="majorHAnsi"/>
+          <w:lang w:val="en-US"/>
+        </w:rPr>
+        <w:t xml:space="preserve"> </w:t>
+      </w:r>
+      <w:proofErr w:type="spellStart"/>
+      <w:r>
+        <w:rPr>
+          <w:rFonts w:asciiTheme="majorHAnsi" w:hAnsiTheme="majorHAnsi" w:cstheme="majorHAnsi"/>
+          <w:lang w:val="en-US"/>
+        </w:rPr>
+        <w:t>trong</w:t>
+      </w:r>
+      <w:proofErr w:type="spellEnd"/>
+      <w:r>
+        <w:rPr>
+          <w:rFonts w:asciiTheme="majorHAnsi" w:hAnsiTheme="majorHAnsi" w:cstheme="majorHAnsi"/>
+          <w:lang w:val="en-US"/>
+        </w:rPr>
+        <w:t xml:space="preserve"> file </w:t>
+      </w:r>
+      <w:proofErr w:type="spellStart"/>
+      <w:r>
+        <w:rPr>
+          <w:rFonts w:asciiTheme="majorHAnsi" w:hAnsiTheme="majorHAnsi" w:cstheme="majorHAnsi"/>
+          <w:lang w:val="en-US"/>
+        </w:rPr>
+        <w:t>rsyslog.conf</w:t>
+      </w:r>
+      <w:proofErr w:type="spellEnd"/>
+      <w:r>
+        <w:rPr>
+          <w:rFonts w:asciiTheme="majorHAnsi" w:hAnsiTheme="majorHAnsi" w:cstheme="majorHAnsi"/>
+          <w:lang w:val="en-US"/>
+        </w:rPr>
+        <w:t>:</w:t>
       </w:r>
     </w:p>
     <w:p>
@@ -89,7 +319,7 @@
       <w:pPr>
         <w:rPr>
           <w:rFonts w:asciiTheme="majorHAnsi" w:hAnsiTheme="majorHAnsi" w:cstheme="majorHAnsi"/>
-          <w:lang w:val="fr-FR"/>
+          <w:lang w:val="en-US"/>
         </w:rPr>
       </w:pPr>
       <w:r>
@@ -99,26 +329,108 @@
         </w:rPr>
         <w:tab/>
       </w:r>
-      <w:r>
-        <w:rPr>
-          <w:rFonts w:asciiTheme="majorHAnsi" w:hAnsiTheme="majorHAnsi" w:cstheme="majorHAnsi"/>
-          <w:lang w:val="fr-FR"/>
-        </w:rPr>
-        <w:t xml:space="preserve">facility: </w:t>
-      </w:r>
-      <w:r>
-        <w:rPr>
-          <w:rFonts w:asciiTheme="majorHAnsi" w:hAnsiTheme="majorHAnsi" w:cstheme="majorHAnsi"/>
-          <w:lang w:val="fr-FR"/>
-        </w:rPr>
-        <w:t>là cái mà muốn log lạ</w:t>
-      </w:r>
-      <w:r>
-        <w:rPr>
-          <w:rFonts w:asciiTheme="majorHAnsi" w:hAnsiTheme="majorHAnsi" w:cstheme="majorHAnsi"/>
-          <w:lang w:val="fr-FR"/>
-        </w:rPr>
-        <w:t>i :</w:t>
+      <w:proofErr w:type="gramStart"/>
+      <w:r>
+        <w:rPr>
+          <w:rFonts w:asciiTheme="majorHAnsi" w:hAnsiTheme="majorHAnsi" w:cstheme="majorHAnsi"/>
+          <w:lang w:val="en-US"/>
+        </w:rPr>
+        <w:t>facility</w:t>
+      </w:r>
+      <w:proofErr w:type="gramEnd"/>
+      <w:r>
+        <w:rPr>
+          <w:rFonts w:asciiTheme="majorHAnsi" w:hAnsiTheme="majorHAnsi" w:cstheme="majorHAnsi"/>
+          <w:lang w:val="en-US"/>
+        </w:rPr>
+        <w:t xml:space="preserve">: </w:t>
+      </w:r>
+      <w:proofErr w:type="spellStart"/>
+      <w:r>
+        <w:rPr>
+          <w:rFonts w:asciiTheme="majorHAnsi" w:hAnsiTheme="majorHAnsi" w:cstheme="majorHAnsi"/>
+          <w:lang w:val="en-US"/>
+        </w:rPr>
+        <w:t>là</w:t>
+      </w:r>
+      <w:proofErr w:type="spellEnd"/>
+      <w:r>
+        <w:rPr>
+          <w:rFonts w:asciiTheme="majorHAnsi" w:hAnsiTheme="majorHAnsi" w:cstheme="majorHAnsi"/>
+          <w:lang w:val="en-US"/>
+        </w:rPr>
+        <w:t xml:space="preserve"> </w:t>
+      </w:r>
+      <w:proofErr w:type="spellStart"/>
+      <w:r>
+        <w:rPr>
+          <w:rFonts w:asciiTheme="majorHAnsi" w:hAnsiTheme="majorHAnsi" w:cstheme="majorHAnsi"/>
+          <w:lang w:val="en-US"/>
+        </w:rPr>
+        <w:t>cái</w:t>
+      </w:r>
+      <w:proofErr w:type="spellEnd"/>
+      <w:r>
+        <w:rPr>
+          <w:rFonts w:asciiTheme="majorHAnsi" w:hAnsiTheme="majorHAnsi" w:cstheme="majorHAnsi"/>
+          <w:lang w:val="en-US"/>
+        </w:rPr>
+        <w:t xml:space="preserve"> </w:t>
+      </w:r>
+      <w:proofErr w:type="spellStart"/>
+      <w:r>
+        <w:rPr>
+          <w:rFonts w:asciiTheme="majorHAnsi" w:hAnsiTheme="majorHAnsi" w:cstheme="majorHAnsi"/>
+          <w:lang w:val="en-US"/>
+        </w:rPr>
+        <w:t>mà</w:t>
+      </w:r>
+      <w:proofErr w:type="spellEnd"/>
+      <w:r>
+        <w:rPr>
+          <w:rFonts w:asciiTheme="majorHAnsi" w:hAnsiTheme="majorHAnsi" w:cstheme="majorHAnsi"/>
+          <w:lang w:val="en-US"/>
+        </w:rPr>
+        <w:t xml:space="preserve"> </w:t>
+      </w:r>
+      <w:proofErr w:type="spellStart"/>
+      <w:r>
+        <w:rPr>
+          <w:rFonts w:asciiTheme="majorHAnsi" w:hAnsiTheme="majorHAnsi" w:cstheme="majorHAnsi"/>
+          <w:lang w:val="en-US"/>
+        </w:rPr>
+        <w:t>muốn</w:t>
+      </w:r>
+      <w:proofErr w:type="spellEnd"/>
+      <w:r>
+        <w:rPr>
+          <w:rFonts w:asciiTheme="majorHAnsi" w:hAnsiTheme="majorHAnsi" w:cstheme="majorHAnsi"/>
+          <w:lang w:val="en-US"/>
+        </w:rPr>
+        <w:t xml:space="preserve"> log </w:t>
+      </w:r>
+      <w:proofErr w:type="spellStart"/>
+      <w:r>
+        <w:rPr>
+          <w:rFonts w:asciiTheme="majorHAnsi" w:hAnsiTheme="majorHAnsi" w:cstheme="majorHAnsi"/>
+          <w:lang w:val="en-US"/>
+        </w:rPr>
+        <w:t>lạ</w:t>
+      </w:r>
+      <w:r>
+        <w:rPr>
+          <w:rFonts w:asciiTheme="majorHAnsi" w:hAnsiTheme="majorHAnsi" w:cstheme="majorHAnsi"/>
+          <w:lang w:val="en-US"/>
+        </w:rPr>
+        <w:t>i</w:t>
+      </w:r>
+      <w:proofErr w:type="spellEnd"/>
+      <w:r>
+        <w:rPr>
+          <w:rFonts w:asciiTheme="majorHAnsi" w:hAnsiTheme="majorHAnsi" w:cstheme="majorHAnsi"/>
+          <w:lang w:val="en-US"/>
+        </w:rPr>
+        <w:t> :</w:t>
       </w:r>
     </w:p>
     <w:p>
@@ -338,19 +650,92 @@
         <w:tab/>
       </w:r>
       <w:commentRangeStart w:id="2"/>
-      <w:r>
-        <w:rPr>
-          <w:rFonts w:asciiTheme="majorHAnsi" w:hAnsiTheme="majorHAnsi" w:cstheme="majorHAnsi"/>
-          <w:lang w:val="en-US"/>
-        </w:rPr>
-        <w:t>severity: mức độ nguy hiể</w:t>
-      </w:r>
-      <w:r>
-        <w:rPr>
-          <w:rFonts w:asciiTheme="majorHAnsi" w:hAnsiTheme="majorHAnsi" w:cstheme="majorHAnsi"/>
-          <w:lang w:val="en-US"/>
-        </w:rPr>
-        <w:t>m:</w:t>
+      <w:proofErr w:type="gramStart"/>
+      <w:r>
+        <w:rPr>
+          <w:rFonts w:asciiTheme="majorHAnsi" w:hAnsiTheme="majorHAnsi" w:cstheme="majorHAnsi"/>
+          <w:lang w:val="en-US"/>
+        </w:rPr>
+        <w:t>severity</w:t>
+      </w:r>
+      <w:proofErr w:type="gramEnd"/>
+      <w:r>
+        <w:rPr>
+          <w:rFonts w:asciiTheme="majorHAnsi" w:hAnsiTheme="majorHAnsi" w:cstheme="majorHAnsi"/>
+          <w:lang w:val="en-US"/>
+        </w:rPr>
+        <w:t xml:space="preserve">: </w:t>
+      </w:r>
+      <w:proofErr w:type="spellStart"/>
+      <w:r>
+        <w:rPr>
+          <w:rFonts w:asciiTheme="majorHAnsi" w:hAnsiTheme="majorHAnsi" w:cstheme="majorHAnsi"/>
+          <w:lang w:val="en-US"/>
+        </w:rPr>
+        <w:t>mức</w:t>
+      </w:r>
+      <w:proofErr w:type="spellEnd"/>
+      <w:r>
+        <w:rPr>
+          <w:rFonts w:asciiTheme="majorHAnsi" w:hAnsiTheme="majorHAnsi" w:cstheme="majorHAnsi"/>
+          <w:lang w:val="en-US"/>
+        </w:rPr>
+        <w:t xml:space="preserve"> </w:t>
+      </w:r>
+      <w:proofErr w:type="spellStart"/>
+      <w:r>
+        <w:rPr>
+          <w:rFonts w:asciiTheme="majorHAnsi" w:hAnsiTheme="majorHAnsi" w:cstheme="majorHAnsi"/>
+          <w:lang w:val="en-US"/>
+        </w:rPr>
+        <w:t>độ</w:t>
+      </w:r>
+      <w:proofErr w:type="spellEnd"/>
+      <w:r>
+        <w:rPr>
+          <w:rFonts w:asciiTheme="majorHAnsi" w:hAnsiTheme="majorHAnsi" w:cstheme="majorHAnsi"/>
+          <w:lang w:val="en-US"/>
+        </w:rPr>
+        <w:t xml:space="preserve"> </w:t>
+      </w:r>
+      <w:proofErr w:type="spellStart"/>
+      <w:r>
+        <w:rPr>
+          <w:rFonts w:asciiTheme="majorHAnsi" w:hAnsiTheme="majorHAnsi" w:cstheme="majorHAnsi"/>
+          <w:lang w:val="en-US"/>
+        </w:rPr>
+        <w:t>nguy</w:t>
+      </w:r>
+      <w:proofErr w:type="spellEnd"/>
+      <w:r>
+        <w:rPr>
+          <w:rFonts w:asciiTheme="majorHAnsi" w:hAnsiTheme="majorHAnsi" w:cstheme="majorHAnsi"/>
+          <w:lang w:val="en-US"/>
+        </w:rPr>
+        <w:t xml:space="preserve"> </w:t>
+      </w:r>
+      <w:proofErr w:type="spellStart"/>
+      <w:r>
+        <w:rPr>
+          <w:rFonts w:asciiTheme="majorHAnsi" w:hAnsiTheme="majorHAnsi" w:cstheme="majorHAnsi"/>
+          <w:lang w:val="en-US"/>
+        </w:rPr>
+        <w:t>hiể</w:t>
+      </w:r>
+      <w:r>
+        <w:rPr>
+          <w:rFonts w:asciiTheme="majorHAnsi" w:hAnsiTheme="majorHAnsi" w:cstheme="majorHAnsi"/>
+          <w:lang w:val="en-US"/>
+        </w:rPr>
+        <w:t>m</w:t>
+      </w:r>
+      <w:proofErr w:type="spellEnd"/>
+      <w:r>
+        <w:rPr>
+          <w:rFonts w:asciiTheme="majorHAnsi" w:hAnsiTheme="majorHAnsi" w:cstheme="majorHAnsi"/>
+          <w:lang w:val="en-US"/>
+        </w:rPr>
+        <w:t>:</w:t>
       </w:r>
       <w:r>
         <w:rPr>
@@ -447,12 +832,37 @@
           <w:lang w:val="en-US"/>
         </w:rPr>
       </w:pPr>
-      <w:r>
-        <w:rPr>
-          <w:rFonts w:asciiTheme="majorHAnsi" w:hAnsiTheme="majorHAnsi" w:cstheme="majorHAnsi"/>
-          <w:lang w:val="en-US"/>
-        </w:rPr>
-        <w:t>Ví dụ: kern.*</w:t>
+      <w:proofErr w:type="spellStart"/>
+      <w:r>
+        <w:rPr>
+          <w:rFonts w:asciiTheme="majorHAnsi" w:hAnsiTheme="majorHAnsi" w:cstheme="majorHAnsi"/>
+          <w:lang w:val="en-US"/>
+        </w:rPr>
+        <w:t>Ví</w:t>
+      </w:r>
+      <w:proofErr w:type="spellEnd"/>
+      <w:r>
+        <w:rPr>
+          <w:rFonts w:asciiTheme="majorHAnsi" w:hAnsiTheme="majorHAnsi" w:cstheme="majorHAnsi"/>
+          <w:lang w:val="en-US"/>
+        </w:rPr>
+        <w:t xml:space="preserve"> </w:t>
+      </w:r>
+      <w:proofErr w:type="spellStart"/>
+      <w:r>
+        <w:rPr>
+          <w:rFonts w:asciiTheme="majorHAnsi" w:hAnsiTheme="majorHAnsi" w:cstheme="majorHAnsi"/>
+          <w:lang w:val="en-US"/>
+        </w:rPr>
+        <w:t>dụ</w:t>
+      </w:r>
+      <w:proofErr w:type="spellEnd"/>
+      <w:r>
+        <w:rPr>
+          <w:rFonts w:asciiTheme="majorHAnsi" w:hAnsiTheme="majorHAnsi" w:cstheme="majorHAnsi"/>
+          <w:lang w:val="en-US"/>
+        </w:rPr>
+        <w:t>: kern.*</w:t>
       </w:r>
       <w:r>
         <w:rPr>
@@ -460,7 +870,23 @@
           <w:lang w:val="en-US"/>
         </w:rPr>
         <w:tab/>
-        <w:t>/var/log/example.log</w:t>
+        <w:t>/</w:t>
+      </w:r>
+      <w:proofErr w:type="spellStart"/>
+      <w:r>
+        <w:rPr>
+          <w:rFonts w:asciiTheme="majorHAnsi" w:hAnsiTheme="majorHAnsi" w:cstheme="majorHAnsi"/>
+          <w:lang w:val="en-US"/>
+        </w:rPr>
+        <w:t>var</w:t>
+      </w:r>
+      <w:proofErr w:type="spellEnd"/>
+      <w:r>
+        <w:rPr>
+          <w:rFonts w:asciiTheme="majorHAnsi" w:hAnsiTheme="majorHAnsi" w:cstheme="majorHAnsi"/>
+          <w:lang w:val="en-US"/>
+        </w:rPr>
+        <w:t>/log/example.log</w:t>
       </w:r>
     </w:p>
     <w:p>
@@ -470,12 +896,151 @@
           <w:lang w:val="en-US"/>
         </w:rPr>
       </w:pPr>
-      <w:r>
-        <w:rPr>
-          <w:rFonts w:asciiTheme="majorHAnsi" w:hAnsiTheme="majorHAnsi" w:cstheme="majorHAnsi"/>
-          <w:lang w:val="en-US"/>
-        </w:rPr>
-        <w:t>Một số file log ví dụ nằm trong thư mục DebianLog.</w:t>
+      <w:proofErr w:type="spellStart"/>
+      <w:r>
+        <w:rPr>
+          <w:rFonts w:asciiTheme="majorHAnsi" w:hAnsiTheme="majorHAnsi" w:cstheme="majorHAnsi"/>
+          <w:lang w:val="en-US"/>
+        </w:rPr>
+        <w:t>Một</w:t>
+      </w:r>
+      <w:proofErr w:type="spellEnd"/>
+      <w:r>
+        <w:rPr>
+          <w:rFonts w:asciiTheme="majorHAnsi" w:hAnsiTheme="majorHAnsi" w:cstheme="majorHAnsi"/>
+          <w:lang w:val="en-US"/>
+        </w:rPr>
+        <w:t xml:space="preserve"> </w:t>
+      </w:r>
+      <w:proofErr w:type="spellStart"/>
+      <w:r>
+        <w:rPr>
+          <w:rFonts w:asciiTheme="majorHAnsi" w:hAnsiTheme="majorHAnsi" w:cstheme="majorHAnsi"/>
+          <w:lang w:val="en-US"/>
+        </w:rPr>
+        <w:t>số</w:t>
+      </w:r>
+      <w:proofErr w:type="spellEnd"/>
+      <w:r>
+        <w:rPr>
+          <w:rFonts w:asciiTheme="majorHAnsi" w:hAnsiTheme="majorHAnsi" w:cstheme="majorHAnsi"/>
+          <w:lang w:val="en-US"/>
+        </w:rPr>
+        <w:t xml:space="preserve"> file log </w:t>
+      </w:r>
+      <w:proofErr w:type="spellStart"/>
+      <w:r>
+        <w:rPr>
+          <w:rFonts w:asciiTheme="majorHAnsi" w:hAnsiTheme="majorHAnsi" w:cstheme="majorHAnsi"/>
+          <w:lang w:val="en-US"/>
+        </w:rPr>
+        <w:t>ví</w:t>
+      </w:r>
+      <w:proofErr w:type="spellEnd"/>
+      <w:r>
+        <w:rPr>
+          <w:rFonts w:asciiTheme="majorHAnsi" w:hAnsiTheme="majorHAnsi" w:cstheme="majorHAnsi"/>
+          <w:lang w:val="en-US"/>
+        </w:rPr>
+        <w:t xml:space="preserve"> </w:t>
+      </w:r>
+      <w:proofErr w:type="spellStart"/>
+      <w:r>
+        <w:rPr>
+          <w:rFonts w:asciiTheme="majorHAnsi" w:hAnsiTheme="majorHAnsi" w:cstheme="majorHAnsi"/>
+          <w:lang w:val="en-US"/>
+        </w:rPr>
+        <w:t>dụ</w:t>
+      </w:r>
+      <w:proofErr w:type="spellEnd"/>
+      <w:r>
+        <w:rPr>
+          <w:rFonts w:asciiTheme="majorHAnsi" w:hAnsiTheme="majorHAnsi" w:cstheme="majorHAnsi"/>
+          <w:lang w:val="en-US"/>
+        </w:rPr>
+        <w:t xml:space="preserve"> </w:t>
+      </w:r>
+      <w:proofErr w:type="spellStart"/>
+      <w:r>
+        <w:rPr>
+          <w:rFonts w:asciiTheme="majorHAnsi" w:hAnsiTheme="majorHAnsi" w:cstheme="majorHAnsi"/>
+          <w:lang w:val="en-US"/>
+        </w:rPr>
+        <w:t>nằm</w:t>
+      </w:r>
+      <w:proofErr w:type="spellEnd"/>
+      <w:r>
+        <w:rPr>
+          <w:rFonts w:asciiTheme="majorHAnsi" w:hAnsiTheme="majorHAnsi" w:cstheme="majorHAnsi"/>
+          <w:lang w:val="en-US"/>
+        </w:rPr>
+        <w:t xml:space="preserve"> </w:t>
+      </w:r>
+      <w:proofErr w:type="spellStart"/>
+      <w:r>
+        <w:rPr>
+          <w:rFonts w:asciiTheme="majorHAnsi" w:hAnsiTheme="majorHAnsi" w:cstheme="majorHAnsi"/>
+          <w:lang w:val="en-US"/>
+        </w:rPr>
+        <w:t>trong</w:t>
+      </w:r>
+      <w:proofErr w:type="spellEnd"/>
+      <w:r>
+        <w:rPr>
+          <w:rFonts w:asciiTheme="majorHAnsi" w:hAnsiTheme="majorHAnsi" w:cstheme="majorHAnsi"/>
+          <w:lang w:val="en-US"/>
+        </w:rPr>
+        <w:t xml:space="preserve"> </w:t>
+      </w:r>
+      <w:proofErr w:type="spellStart"/>
+      <w:proofErr w:type="gramStart"/>
+      <w:r>
+        <w:rPr>
+          <w:rFonts w:asciiTheme="majorHAnsi" w:hAnsiTheme="majorHAnsi" w:cstheme="majorHAnsi"/>
+          <w:lang w:val="en-US"/>
+        </w:rPr>
+        <w:t>thư</w:t>
+      </w:r>
+      <w:proofErr w:type="spellEnd"/>
+      <w:proofErr w:type="gramEnd"/>
+      <w:r>
+        <w:rPr>
+          <w:rFonts w:asciiTheme="majorHAnsi" w:hAnsiTheme="majorHAnsi" w:cstheme="majorHAnsi"/>
+          <w:lang w:val="en-US"/>
+        </w:rPr>
+        <w:t xml:space="preserve"> </w:t>
+      </w:r>
+      <w:proofErr w:type="spellStart"/>
+      <w:r>
+        <w:rPr>
+          <w:rFonts w:asciiTheme="majorHAnsi" w:hAnsiTheme="majorHAnsi" w:cstheme="majorHAnsi"/>
+          <w:lang w:val="en-US"/>
+        </w:rPr>
+        <w:t>mục</w:t>
+      </w:r>
+      <w:proofErr w:type="spellEnd"/>
+      <w:r>
+        <w:rPr>
+          <w:rFonts w:asciiTheme="majorHAnsi" w:hAnsiTheme="majorHAnsi" w:cstheme="majorHAnsi"/>
+          <w:lang w:val="en-US"/>
+        </w:rPr>
+        <w:t xml:space="preserve"> </w:t>
+      </w:r>
+      <w:proofErr w:type="spellStart"/>
+      <w:r>
+        <w:rPr>
+          <w:rFonts w:asciiTheme="majorHAnsi" w:hAnsiTheme="majorHAnsi" w:cstheme="majorHAnsi"/>
+          <w:lang w:val="en-US"/>
+        </w:rPr>
+        <w:t>DebianLog</w:t>
+      </w:r>
+      <w:proofErr w:type="spellEnd"/>
+      <w:r>
+        <w:rPr>
+          <w:rFonts w:asciiTheme="majorHAnsi" w:hAnsiTheme="majorHAnsi" w:cstheme="majorHAnsi"/>
+          <w:lang w:val="en-US"/>
+        </w:rPr>
+        <w:t>.</w:t>
       </w:r>
     </w:p>
     <w:sectPr>
@@ -489,8 +1054,8 @@
 </file>
 
 <file path=word/comments.xml><?xml version="1.0" encoding="utf-8"?>
-<w:comments xmlns:wpc="http://schemas.microsoft.com/office/word/2010/wordprocessingCanvas" xmlns:mc="http://schemas.openxmlformats.org/markup-compatibility/2006" xmlns:o="urn:schemas-microsoft-com:office:office" xmlns:r="http://schemas.openxmlformats.org/officeDocument/2006/relationships" xmlns:m="http://schemas.openxmlformats.org/officeDocument/2006/math" xmlns:v="urn:schemas-microsoft-com:vml" xmlns:wp14="http://schemas.microsoft.com/office/word/2010/wordprocessingDrawing" xmlns:wp="http://schemas.openxmlformats.org/drawingml/2006/wordprocessingDrawing" xmlns:w10="urn:schemas-microsoft-com:office:word" xmlns:w="http://schemas.openxmlformats.org/wordprocessingml/2006/main" xmlns:w14="http://schemas.microsoft.com/office/word/2010/wordml" xmlns:wpg="http://schemas.microsoft.com/office/word/2010/wordprocessingGroup" xmlns:wpi="http://schemas.microsoft.com/office/word/2010/wordprocessingInk" xmlns:wne="http://schemas.microsoft.com/office/word/2006/wordml" xmlns:wps="http://schemas.microsoft.com/office/word/2010/wordprocessingShape" mc:Ignorable="w14 wp14">
-  <w:comment w:id="0" w:author="Vic4ever" w:date="2010-12-19T15:31:00Z" w:initials="V">
+<w:comments xmlns:ve="http://schemas.openxmlformats.org/markup-compatibility/2006" xmlns:o="urn:schemas-microsoft-com:office:office" xmlns:r="http://schemas.openxmlformats.org/officeDocument/2006/relationships" xmlns:m="http://schemas.openxmlformats.org/officeDocument/2006/math" xmlns:v="urn:schemas-microsoft-com:vml" xmlns:wp="http://schemas.openxmlformats.org/drawingml/2006/wordprocessingDrawing" xmlns:w10="urn:schemas-microsoft-com:office:word" xmlns:w="http://schemas.openxmlformats.org/wordprocessingml/2006/main" xmlns:wne="http://schemas.microsoft.com/office/word/2006/wordml">
+  <w:comment w:id="0" w:author="Vic4ever" w:date="2010-12-19T16:09:00Z" w:initials="V">
     <w:p>
       <w:pPr>
         <w:pStyle w:val="CommentText"/>
@@ -504,17 +1069,67 @@
         </w:rPr>
         <w:annotationRef/>
       </w:r>
-      <w:r>
-        <w:rPr>
-          <w:lang w:val="en-US"/>
-        </w:rPr>
-        <w:t>Đây là cái gì ?</w:t>
+      <w:proofErr w:type="spellStart"/>
+      <w:r>
+        <w:rPr>
+          <w:lang w:val="en-US"/>
+        </w:rPr>
+        <w:t>Đây</w:t>
+      </w:r>
+      <w:proofErr w:type="spellEnd"/>
+      <w:r>
+        <w:rPr>
+          <w:lang w:val="en-US"/>
+        </w:rPr>
+        <w:t xml:space="preserve"> </w:t>
+      </w:r>
+      <w:proofErr w:type="spellStart"/>
+      <w:r>
+        <w:rPr>
+          <w:lang w:val="en-US"/>
+        </w:rPr>
+        <w:t>là</w:t>
+      </w:r>
+      <w:proofErr w:type="spellEnd"/>
+      <w:r>
+        <w:rPr>
+          <w:lang w:val="en-US"/>
+        </w:rPr>
+        <w:t xml:space="preserve"> </w:t>
+      </w:r>
+      <w:proofErr w:type="spellStart"/>
+      <w:r>
+        <w:rPr>
+          <w:lang w:val="en-US"/>
+        </w:rPr>
+        <w:t>cái</w:t>
+      </w:r>
+      <w:proofErr w:type="spellEnd"/>
+      <w:r>
+        <w:rPr>
+          <w:lang w:val="en-US"/>
+        </w:rPr>
+        <w:t xml:space="preserve"> </w:t>
+      </w:r>
+      <w:proofErr w:type="spellStart"/>
+      <w:proofErr w:type="gramStart"/>
+      <w:r>
+        <w:rPr>
+          <w:lang w:val="en-US"/>
+        </w:rPr>
+        <w:t>gì</w:t>
+      </w:r>
+      <w:proofErr w:type="spellEnd"/>
+      <w:r>
+        <w:rPr>
+          <w:lang w:val="en-US"/>
+        </w:rPr>
+        <w:t xml:space="preserve"> ?</w:t>
       </w:r>
       <w:bookmarkStart w:id="1" w:name="_GoBack"/>
       <w:bookmarkEnd w:id="1"/>
+      <w:proofErr w:type="gramEnd"/>
     </w:p>
-  </w:comment>
-  <w:comment w:id="2" w:author="Vic4ever" w:date="2010-12-19T15:30:00Z" w:initials="V">
     <w:p>
       <w:pPr>
         <w:pStyle w:val="CommentText"/>
@@ -522,26 +1137,455 @@
           <w:lang w:val="en-US"/>
         </w:rPr>
       </w:pPr>
+      <w:proofErr w:type="spellStart"/>
+      <w:r>
+        <w:rPr>
+          <w:lang w:val="en-US"/>
+        </w:rPr>
+        <w:t>Cái</w:t>
+      </w:r>
+      <w:proofErr w:type="spellEnd"/>
+      <w:r>
+        <w:rPr>
+          <w:lang w:val="en-US"/>
+        </w:rPr>
+        <w:t xml:space="preserve"> </w:t>
+      </w:r>
+      <w:proofErr w:type="spellStart"/>
+      <w:r>
+        <w:rPr>
+          <w:lang w:val="en-US"/>
+        </w:rPr>
+        <w:t>này</w:t>
+      </w:r>
+      <w:proofErr w:type="spellEnd"/>
+      <w:r>
+        <w:rPr>
+          <w:lang w:val="en-US"/>
+        </w:rPr>
+        <w:t xml:space="preserve"> </w:t>
+      </w:r>
+      <w:proofErr w:type="spellStart"/>
+      <w:r>
+        <w:rPr>
+          <w:lang w:val="en-US"/>
+        </w:rPr>
+        <w:t>cũng</w:t>
+      </w:r>
+      <w:proofErr w:type="spellEnd"/>
+      <w:r>
+        <w:rPr>
+          <w:lang w:val="en-US"/>
+        </w:rPr>
+        <w:t xml:space="preserve"> k </w:t>
+      </w:r>
+      <w:proofErr w:type="spellStart"/>
+      <w:r>
+        <w:rPr>
+          <w:lang w:val="en-US"/>
+        </w:rPr>
+        <w:t>biết</w:t>
+      </w:r>
+      <w:proofErr w:type="spellEnd"/>
+      <w:r>
+        <w:rPr>
+          <w:lang w:val="en-US"/>
+        </w:rPr>
+        <w:t xml:space="preserve">, </w:t>
+      </w:r>
+      <w:proofErr w:type="spellStart"/>
+      <w:r>
+        <w:rPr>
+          <w:lang w:val="en-US"/>
+        </w:rPr>
+        <w:t>trong</w:t>
+      </w:r>
+      <w:proofErr w:type="spellEnd"/>
+      <w:r>
+        <w:rPr>
+          <w:lang w:val="en-US"/>
+        </w:rPr>
+        <w:t xml:space="preserve"> file </w:t>
+      </w:r>
+      <w:proofErr w:type="spellStart"/>
+      <w:r>
+        <w:rPr>
+          <w:lang w:val="en-US"/>
+        </w:rPr>
+        <w:t>config</w:t>
+      </w:r>
+      <w:proofErr w:type="spellEnd"/>
+      <w:r>
+        <w:rPr>
+          <w:lang w:val="en-US"/>
+        </w:rPr>
+        <w:t xml:space="preserve"> </w:t>
+      </w:r>
+      <w:proofErr w:type="spellStart"/>
+      <w:r>
+        <w:rPr>
+          <w:lang w:val="en-US"/>
+        </w:rPr>
+        <w:t>có</w:t>
+      </w:r>
+      <w:proofErr w:type="spellEnd"/>
+      <w:r>
+        <w:rPr>
+          <w:lang w:val="en-US"/>
+        </w:rPr>
+        <w:t xml:space="preserve"> </w:t>
+      </w:r>
+      <w:proofErr w:type="spellStart"/>
+      <w:r>
+        <w:rPr>
+          <w:lang w:val="en-US"/>
+        </w:rPr>
+        <w:t>sẵn</w:t>
+      </w:r>
+      <w:proofErr w:type="spellEnd"/>
+      <w:r>
+        <w:rPr>
+          <w:lang w:val="en-US"/>
+        </w:rPr>
+        <w:t xml:space="preserve"> </w:t>
+      </w:r>
+      <w:proofErr w:type="spellStart"/>
+      <w:r>
+        <w:rPr>
+          <w:lang w:val="en-US"/>
+        </w:rPr>
+        <w:t>thì</w:t>
+      </w:r>
+      <w:proofErr w:type="spellEnd"/>
+      <w:r>
+        <w:rPr>
+          <w:lang w:val="en-US"/>
+        </w:rPr>
+        <w:t xml:space="preserve"> </w:t>
+      </w:r>
+      <w:proofErr w:type="spellStart"/>
+      <w:r>
+        <w:rPr>
+          <w:lang w:val="en-US"/>
+        </w:rPr>
+        <w:t>nó</w:t>
+      </w:r>
+      <w:proofErr w:type="spellEnd"/>
+      <w:r>
+        <w:rPr>
+          <w:lang w:val="en-US"/>
+        </w:rPr>
+        <w:t xml:space="preserve"> </w:t>
+      </w:r>
+      <w:proofErr w:type="spellStart"/>
+      <w:r>
+        <w:rPr>
+          <w:lang w:val="en-US"/>
+        </w:rPr>
+        <w:t>cũng</w:t>
+      </w:r>
+      <w:proofErr w:type="spellEnd"/>
+      <w:r>
+        <w:rPr>
+          <w:lang w:val="en-US"/>
+        </w:rPr>
+        <w:t xml:space="preserve"> disable </w:t>
+      </w:r>
+      <w:proofErr w:type="spellStart"/>
+      <w:r>
+        <w:rPr>
+          <w:lang w:val="en-US"/>
+        </w:rPr>
+        <w:t>cái</w:t>
+      </w:r>
+      <w:proofErr w:type="spellEnd"/>
+      <w:r>
+        <w:rPr>
+          <w:lang w:val="en-US"/>
+        </w:rPr>
+        <w:t xml:space="preserve"> </w:t>
+      </w:r>
+      <w:proofErr w:type="spellStart"/>
+      <w:r>
+        <w:rPr>
+          <w:lang w:val="en-US"/>
+        </w:rPr>
+        <w:t>này</w:t>
+      </w:r>
+      <w:proofErr w:type="spellEnd"/>
+      <w:r>
+        <w:rPr>
+          <w:lang w:val="en-US"/>
+        </w:rPr>
+        <w:t>.</w:t>
+      </w:r>
+    </w:p>
+  </w:comment>
+  <w:comment w:id="2" w:author="Vic4ever" w:date="2010-12-19T16:04:00Z" w:initials="V">
+    <w:p>
+      <w:pPr>
+        <w:pStyle w:val="CommentText"/>
+        <w:rPr>
+          <w:rStyle w:val="CommentReference"/>
+          <w:lang w:val="en-US"/>
+        </w:rPr>
+      </w:pPr>
       <w:r>
         <w:rPr>
           <w:rStyle w:val="CommentReference"/>
         </w:rPr>
         <w:annotationRef/>
       </w:r>
-      <w:r>
-        <w:rPr>
-          <w:rStyle w:val="CommentReference"/>
-          <w:lang w:val="en-US"/>
-        </w:rPr>
-        <w:t>Mức độ nguy hiểm là do mình xây dựng ?</w:t>
-      </w:r>
+      <w:proofErr w:type="spellStart"/>
+      <w:r>
+        <w:rPr>
+          <w:rStyle w:val="CommentReference"/>
+          <w:lang w:val="en-US"/>
+        </w:rPr>
+        <w:t>Mức</w:t>
+      </w:r>
+      <w:proofErr w:type="spellEnd"/>
+      <w:r>
+        <w:rPr>
+          <w:rStyle w:val="CommentReference"/>
+          <w:lang w:val="en-US"/>
+        </w:rPr>
+        <w:t xml:space="preserve"> </w:t>
+      </w:r>
+      <w:proofErr w:type="spellStart"/>
+      <w:r>
+        <w:rPr>
+          <w:rStyle w:val="CommentReference"/>
+          <w:lang w:val="en-US"/>
+        </w:rPr>
+        <w:t>độ</w:t>
+      </w:r>
+      <w:proofErr w:type="spellEnd"/>
+      <w:r>
+        <w:rPr>
+          <w:rStyle w:val="CommentReference"/>
+          <w:lang w:val="en-US"/>
+        </w:rPr>
+        <w:t xml:space="preserve"> </w:t>
+      </w:r>
+      <w:proofErr w:type="spellStart"/>
+      <w:r>
+        <w:rPr>
+          <w:rStyle w:val="CommentReference"/>
+          <w:lang w:val="en-US"/>
+        </w:rPr>
+        <w:t>nguy</w:t>
+      </w:r>
+      <w:proofErr w:type="spellEnd"/>
+      <w:r>
+        <w:rPr>
+          <w:rStyle w:val="CommentReference"/>
+          <w:lang w:val="en-US"/>
+        </w:rPr>
+        <w:t xml:space="preserve"> </w:t>
+      </w:r>
+      <w:proofErr w:type="spellStart"/>
+      <w:r>
+        <w:rPr>
+          <w:rStyle w:val="CommentReference"/>
+          <w:lang w:val="en-US"/>
+        </w:rPr>
+        <w:t>hiểm</w:t>
+      </w:r>
+      <w:proofErr w:type="spellEnd"/>
+      <w:r>
+        <w:rPr>
+          <w:rStyle w:val="CommentReference"/>
+          <w:lang w:val="en-US"/>
+        </w:rPr>
+        <w:t xml:space="preserve"> </w:t>
+      </w:r>
+      <w:proofErr w:type="spellStart"/>
+      <w:r>
+        <w:rPr>
+          <w:rStyle w:val="CommentReference"/>
+          <w:lang w:val="en-US"/>
+        </w:rPr>
+        <w:t>là</w:t>
+      </w:r>
+      <w:proofErr w:type="spellEnd"/>
+      <w:r>
+        <w:rPr>
+          <w:rStyle w:val="CommentReference"/>
+          <w:lang w:val="en-US"/>
+        </w:rPr>
+        <w:t xml:space="preserve"> do </w:t>
+      </w:r>
+      <w:proofErr w:type="spellStart"/>
+      <w:r>
+        <w:rPr>
+          <w:rStyle w:val="CommentReference"/>
+          <w:lang w:val="en-US"/>
+        </w:rPr>
+        <w:t>mình</w:t>
+      </w:r>
+      <w:proofErr w:type="spellEnd"/>
+      <w:r>
+        <w:rPr>
+          <w:rStyle w:val="CommentReference"/>
+          <w:lang w:val="en-US"/>
+        </w:rPr>
+        <w:t xml:space="preserve"> </w:t>
+      </w:r>
+      <w:proofErr w:type="spellStart"/>
+      <w:r>
+        <w:rPr>
+          <w:rStyle w:val="CommentReference"/>
+          <w:lang w:val="en-US"/>
+        </w:rPr>
+        <w:t>xây</w:t>
+      </w:r>
+      <w:proofErr w:type="spellEnd"/>
+      <w:r>
+        <w:rPr>
+          <w:rStyle w:val="CommentReference"/>
+          <w:lang w:val="en-US"/>
+        </w:rPr>
+        <w:t xml:space="preserve"> </w:t>
+      </w:r>
+      <w:proofErr w:type="spellStart"/>
+      <w:proofErr w:type="gramStart"/>
+      <w:r>
+        <w:rPr>
+          <w:rStyle w:val="CommentReference"/>
+          <w:lang w:val="en-US"/>
+        </w:rPr>
+        <w:t>dựng</w:t>
+      </w:r>
+      <w:proofErr w:type="spellEnd"/>
+      <w:r>
+        <w:rPr>
+          <w:rStyle w:val="CommentReference"/>
+          <w:lang w:val="en-US"/>
+        </w:rPr>
+        <w:t xml:space="preserve"> ?</w:t>
+      </w:r>
+      <w:proofErr w:type="gramEnd"/>
+    </w:p>
+    <w:p>
+      <w:pPr>
+        <w:pStyle w:val="CommentText"/>
+        <w:rPr>
+          <w:lang w:val="en-US"/>
+        </w:rPr>
+      </w:pPr>
+      <w:proofErr w:type="spellStart"/>
+      <w:r>
+        <w:rPr>
+          <w:rStyle w:val="CommentReference"/>
+          <w:lang w:val="en-US"/>
+        </w:rPr>
+        <w:t>Mức</w:t>
+      </w:r>
+      <w:proofErr w:type="spellEnd"/>
+      <w:r>
+        <w:rPr>
+          <w:rStyle w:val="CommentReference"/>
+          <w:lang w:val="en-US"/>
+        </w:rPr>
+        <w:t xml:space="preserve"> </w:t>
+      </w:r>
+      <w:proofErr w:type="spellStart"/>
+      <w:r>
+        <w:rPr>
+          <w:rStyle w:val="CommentReference"/>
+          <w:lang w:val="en-US"/>
+        </w:rPr>
+        <w:t>độ</w:t>
+      </w:r>
+      <w:proofErr w:type="spellEnd"/>
+      <w:r>
+        <w:rPr>
+          <w:rStyle w:val="CommentReference"/>
+          <w:lang w:val="en-US"/>
+        </w:rPr>
+        <w:t xml:space="preserve"> </w:t>
+      </w:r>
+      <w:proofErr w:type="spellStart"/>
+      <w:r>
+        <w:rPr>
+          <w:rStyle w:val="CommentReference"/>
+          <w:lang w:val="en-US"/>
+        </w:rPr>
+        <w:t>nguy</w:t>
+      </w:r>
+      <w:proofErr w:type="spellEnd"/>
+      <w:r>
+        <w:rPr>
+          <w:rStyle w:val="CommentReference"/>
+          <w:lang w:val="en-US"/>
+        </w:rPr>
+        <w:t xml:space="preserve"> </w:t>
+      </w:r>
+      <w:proofErr w:type="spellStart"/>
+      <w:r>
+        <w:rPr>
+          <w:rStyle w:val="CommentReference"/>
+          <w:lang w:val="en-US"/>
+        </w:rPr>
+        <w:t>hiểm</w:t>
+      </w:r>
+      <w:proofErr w:type="spellEnd"/>
+      <w:r>
+        <w:rPr>
+          <w:rStyle w:val="CommentReference"/>
+          <w:lang w:val="en-US"/>
+        </w:rPr>
+        <w:t xml:space="preserve"> </w:t>
+      </w:r>
+      <w:proofErr w:type="spellStart"/>
+      <w:r>
+        <w:rPr>
+          <w:rStyle w:val="CommentReference"/>
+          <w:lang w:val="en-US"/>
+        </w:rPr>
+        <w:t>là</w:t>
+      </w:r>
+      <w:proofErr w:type="spellEnd"/>
+      <w:r>
+        <w:rPr>
+          <w:rStyle w:val="CommentReference"/>
+          <w:lang w:val="en-US"/>
+        </w:rPr>
+        <w:t xml:space="preserve"> dc </w:t>
+      </w:r>
+      <w:proofErr w:type="spellStart"/>
+      <w:r>
+        <w:rPr>
+          <w:rStyle w:val="CommentReference"/>
+          <w:lang w:val="en-US"/>
+        </w:rPr>
+        <w:t>định</w:t>
+      </w:r>
+      <w:proofErr w:type="spellEnd"/>
+      <w:r>
+        <w:rPr>
+          <w:rStyle w:val="CommentReference"/>
+          <w:lang w:val="en-US"/>
+        </w:rPr>
+        <w:t xml:space="preserve"> </w:t>
+      </w:r>
+      <w:proofErr w:type="spellStart"/>
+      <w:r>
+        <w:rPr>
+          <w:rStyle w:val="CommentReference"/>
+          <w:lang w:val="en-US"/>
+        </w:rPr>
+        <w:t>sẵn</w:t>
+      </w:r>
+      <w:proofErr w:type="spellEnd"/>
     </w:p>
   </w:comment>
 </w:comments>
 </file>
 
 <file path=word/styles.xml><?xml version="1.0" encoding="utf-8"?>
-<w:styles xmlns:mc="http://schemas.openxmlformats.org/markup-compatibility/2006" xmlns:r="http://schemas.openxmlformats.org/officeDocument/2006/relationships" xmlns:w="http://schemas.openxmlformats.org/wordprocessingml/2006/main" xmlns:w14="http://schemas.microsoft.com/office/word/2010/wordml" mc:Ignorable="w14">
+<w:styles xmlns:r="http://schemas.openxmlformats.org/officeDocument/2006/relationships" xmlns:w="http://schemas.openxmlformats.org/wordprocessingml/2006/main">
   <w:docDefaults>
     <w:rPrDefault>
       <w:rPr>
@@ -712,6 +1756,7 @@
     <w:uiPriority w:val="99"/>
     <w:semiHidden/>
     <w:unhideWhenUsed/>
+    <w:qFormat/>
     <w:tblPr>
       <w:tblInd w:w="0" w:type="dxa"/>
       <w:tblCellMar>

</xml_diff>